<commit_message>
rapport debut partie X nucleo et Pmod
</commit_message>
<xml_diff>
--- a/Commun/Rapport.docx
+++ b/Commun/Rapport.docx
@@ -5,37 +5,78 @@
     <w:p>
       <w:pPr>
         <w:pStyle w:val="Titre"/>
-      </w:pPr>
-      <w:r>
+        <w:rPr>
+          <w:lang w:val="en-US"/>
+        </w:rPr>
+      </w:pPr>
+      <w:r>
+        <w:rPr>
+          <w:lang w:val="en-US"/>
+        </w:rPr>
         <w:t>Rapport BE</w:t>
       </w:r>
     </w:p>
     <w:p>
-      <w:r>
-        <w:t xml:space="preserve">QIN </w:t>
-      </w:r>
-      <w:proofErr w:type="spellStart"/>
-      <w:r>
-        <w:t>Xiaotong</w:t>
-      </w:r>
-      <w:proofErr w:type="spellEnd"/>
-      <w:r>
+      <w:pPr>
+        <w:rPr>
+          <w:lang w:val="en-US"/>
+        </w:rPr>
+      </w:pPr>
+      <w:r>
+        <w:rPr>
+          <w:lang w:val="en-US"/>
+        </w:rPr>
+        <w:t>QIN Xiaotong</w:t>
+      </w:r>
+      <w:r>
+        <w:rPr>
+          <w:lang w:val="en-US"/>
+        </w:rPr>
         <w:t xml:space="preserve"> </w:t>
       </w:r>
     </w:p>
     <w:p>
-      <w:r>
+      <w:pPr>
+        <w:rPr>
+          <w:lang w:val="en-US"/>
+        </w:rPr>
+      </w:pPr>
+      <w:r>
+        <w:rPr>
+          <w:lang w:val="en-US"/>
+        </w:rPr>
         <w:t>Marlon MAZARGUIL</w:t>
       </w:r>
     </w:p>
-    <w:p/>
-    <w:p>
-      <w:r>
+    <w:p>
+      <w:pPr>
+        <w:rPr>
+          <w:lang w:val="en-US"/>
+        </w:rPr>
+      </w:pPr>
+    </w:p>
+    <w:p>
+      <w:pPr>
+        <w:rPr>
+          <w:lang w:val="en-US"/>
+        </w:rPr>
+      </w:pPr>
+      <w:r>
+        <w:rPr>
+          <w:lang w:val="en-US"/>
+        </w:rPr>
         <w:br w:type="page"/>
       </w:r>
     </w:p>
     <w:sdt>
       <w:sdtPr>
+        <w:rPr>
+          <w:rFonts w:asciiTheme="minorHAnsi" w:eastAsiaTheme="minorHAnsi" w:hAnsiTheme="minorHAnsi" w:cstheme="minorBidi"/>
+          <w:color w:val="auto"/>
+          <w:sz w:val="22"/>
+          <w:szCs w:val="22"/>
+          <w:lang w:eastAsia="en-US"/>
+        </w:rPr>
         <w:id w:val="735448160"/>
         <w:docPartObj>
           <w:docPartGallery w:val="Table of Contents"/>
@@ -44,13 +85,8 @@
       </w:sdtPr>
       <w:sdtEndPr>
         <w:rPr>
-          <w:rFonts w:asciiTheme="minorHAnsi" w:eastAsiaTheme="minorHAnsi" w:hAnsiTheme="minorHAnsi" w:cstheme="minorBidi"/>
           <w:b/>
           <w:bCs/>
-          <w:color w:val="auto"/>
-          <w:sz w:val="22"/>
-          <w:szCs w:val="22"/>
-          <w:lang w:eastAsia="en-US"/>
         </w:rPr>
       </w:sdtEndPr>
       <w:sdtContent>
@@ -764,65 +800,49 @@
         <w:rPr>
           <w:highlight w:val="yellow"/>
         </w:rPr>
-        <w:t xml:space="preserve">capteur </w:t>
-      </w:r>
-      <w:proofErr w:type="gramStart"/>
+        <w:t>capteur de ???</w:t>
+      </w:r>
       <w:r>
         <w:rPr>
           <w:highlight w:val="yellow"/>
         </w:rPr>
-        <w:t>de ???</w:t>
+        <w:t>.</w:t>
+      </w:r>
+    </w:p>
+    <w:p>
+      <w:pPr>
+        <w:ind w:firstLine="708"/>
+      </w:pPr>
+      <w:r>
+        <w:t>Le but du TP de base est de se familiariser avec l’environnement STM32CubeIDE (nous avons utilisé version 1.8.0) et de comprendre comment</w:t>
+      </w:r>
+      <w:r>
+        <w:t xml:space="preserve"> </w:t>
+      </w:r>
+      <w:r>
+        <w:t>programmer des capteur</w:t>
+      </w:r>
+      <w:r>
+        <w:t>s grâce à la carte NUCLEO-L476RG</w:t>
+      </w:r>
+      <w:r>
+        <w:t>. Pour ce faire nous devons afficher la température sur un écran LCD</w:t>
+      </w:r>
+      <w:r>
+        <w:t xml:space="preserve"> pour le Capteur de température et </w:t>
       </w:r>
       <w:r>
         <w:rPr>
           <w:highlight w:val="yellow"/>
         </w:rPr>
+        <w:t>pour l’autre capteur nous devons ???</w:t>
+      </w:r>
+      <w:r>
+        <w:rPr>
+          <w:highlight w:val="yellow"/>
+        </w:rPr>
         <w:t>.</w:t>
       </w:r>
-      <w:proofErr w:type="gramEnd"/>
-    </w:p>
-    <w:p>
-      <w:pPr>
-        <w:ind w:firstLine="708"/>
-      </w:pPr>
-      <w:r>
-        <w:t>Le but du TP de base est de se familiariser avec l’environnement STM32CubeIDE (nous avons utilisé version 1.8.0) et de comprendre comment</w:t>
-      </w:r>
-      <w:r>
-        <w:t xml:space="preserve"> </w:t>
-      </w:r>
-      <w:r>
-        <w:t>programmer des capteur</w:t>
-      </w:r>
-      <w:r>
-        <w:t>s grâce à la carte NUCLEO-L476RG</w:t>
-      </w:r>
-      <w:r>
-        <w:t>. Pour ce faire nous devons afficher la température sur un écran LCD</w:t>
-      </w:r>
-      <w:r>
-        <w:t xml:space="preserve"> pour le Capteur de température et </w:t>
-      </w:r>
-      <w:r>
-        <w:rPr>
-          <w:highlight w:val="yellow"/>
-        </w:rPr>
-        <w:t xml:space="preserve">pour l’autre capteur nous </w:t>
-      </w:r>
-      <w:proofErr w:type="gramStart"/>
-      <w:r>
-        <w:rPr>
-          <w:highlight w:val="yellow"/>
-        </w:rPr>
-        <w:t>devons ???</w:t>
-      </w:r>
-      <w:r>
-        <w:rPr>
-          <w:highlight w:val="yellow"/>
-        </w:rPr>
-        <w:t>.</w:t>
-      </w:r>
-      <w:proofErr w:type="gramEnd"/>
     </w:p>
     <w:p>
       <w:pPr>
@@ -892,7 +912,7 @@
                     </pic:cNvPicPr>
                   </pic:nvPicPr>
                   <pic:blipFill>
-                    <a:blip r:embed="rId4" cstate="print">
+                    <a:blip r:embed="rId5" cstate="print">
                       <a:extLst>
                         <a:ext uri="{28A0092B-C50C-407E-A947-70E740481C1C}">
                           <a14:useLocalDpi xmlns:a14="http://schemas.microsoft.com/office/drawing/2010/main" val="0"/>
@@ -935,14 +955,27 @@
       <w:r>
         <w:t xml:space="preserve">Figure </w:t>
       </w:r>
-      <w:fldSimple w:instr=" SEQ Figure \* ARABIC ">
-        <w:r>
-          <w:rPr>
-            <w:noProof/>
-          </w:rPr>
-          <w:t>1</w:t>
-        </w:r>
-      </w:fldSimple>
+      <w:r>
+        <w:fldChar w:fldCharType="begin"/>
+      </w:r>
+      <w:r>
+        <w:instrText xml:space="preserve"> SEQ Figure \* ARABIC </w:instrText>
+      </w:r>
+      <w:r>
+        <w:fldChar w:fldCharType="separate"/>
+      </w:r>
+      <w:r>
+        <w:rPr>
+          <w:noProof/>
+        </w:rPr>
+        <w:t>1</w:t>
+      </w:r>
+      <w:r>
+        <w:rPr>
+          <w:noProof/>
+        </w:rPr>
+        <w:fldChar w:fldCharType="end"/>
+      </w:r>
       <w:r>
         <w:t xml:space="preserve"> : </w:t>
       </w:r>
@@ -991,7 +1024,7 @@
                     <pic:cNvPicPr/>
                   </pic:nvPicPr>
                   <pic:blipFill>
-                    <a:blip r:embed="rId5"/>
+                    <a:blip r:embed="rId6"/>
                     <a:stretch>
                       <a:fillRect/>
                     </a:stretch>
@@ -1020,25 +1053,33 @@
       <w:r>
         <w:t xml:space="preserve">Figure </w:t>
       </w:r>
-      <w:fldSimple w:instr=" SEQ Figure \* ARABIC ">
-        <w:r>
-          <w:rPr>
-            <w:noProof/>
-          </w:rPr>
-          <w:t>2</w:t>
-        </w:r>
-      </w:fldSimple>
+      <w:r>
+        <w:fldChar w:fldCharType="begin"/>
+      </w:r>
+      <w:r>
+        <w:instrText xml:space="preserve"> SEQ Figure \* ARABIC </w:instrText>
+      </w:r>
+      <w:r>
+        <w:fldChar w:fldCharType="separate"/>
+      </w:r>
+      <w:r>
+        <w:rPr>
+          <w:noProof/>
+        </w:rPr>
+        <w:t>2</w:t>
+      </w:r>
+      <w:r>
+        <w:rPr>
+          <w:noProof/>
+        </w:rPr>
+        <w:fldChar w:fldCharType="end"/>
+      </w:r>
       <w:r>
         <w:t xml:space="preserve"> : </w:t>
       </w:r>
       <w:r>
-        <w:t>STM32</w:t>
-      </w:r>
-      <w:proofErr w:type="gramStart"/>
-      <w:r>
-        <w:t>CubeIDE  1.8.0</w:t>
-      </w:r>
-      <w:proofErr w:type="gramEnd"/>
+        <w:t>STM32CubeIDE  1.8.0</w:t>
+      </w:r>
     </w:p>
     <w:p>
       <w:pPr>
@@ -1075,25 +1116,7 @@
         <w:ind w:firstLine="708"/>
       </w:pPr>
       <w:r>
-        <w:t xml:space="preserve">Dans ce projet de base nous utiliserons le capteur PmodTMP2. Le but est d’afficher la température sur un écran LCD. Pour cela nous utiliserons le logiciel </w:t>
-      </w:r>
-      <w:r>
-        <w:t>STM32CubeIDE</w:t>
-      </w:r>
-      <w:r>
-        <w:t xml:space="preserve"> </w:t>
-      </w:r>
-      <w:r>
-        <w:t>1.8.0</w:t>
-      </w:r>
-      <w:r>
-        <w:t xml:space="preserve"> et la carte </w:t>
-      </w:r>
-      <w:r>
-        <w:t>NUCLEO-L476RG</w:t>
-      </w:r>
-      <w:r>
-        <w:t>.</w:t>
+        <w:t>Dans ce projet de base nous utiliserons le capteur PmodTMP2. Le but est d’afficher la température sur un écran LCD. Pour cela nous utiliserons le logiciel STM32CubeIDE 1.8.0 et la carte NUCLEO-L476RG.</w:t>
       </w:r>
     </w:p>
     <w:p>
@@ -1123,7 +1146,7 @@
                     </pic:cNvPicPr>
                   </pic:nvPicPr>
                   <pic:blipFill>
-                    <a:blip r:embed="rId6" cstate="print">
+                    <a:blip r:embed="rId7" cstate="print">
                       <a:extLst>
                         <a:ext uri="{28A0092B-C50C-407E-A947-70E740481C1C}">
                           <a14:useLocalDpi xmlns:a14="http://schemas.microsoft.com/office/drawing/2010/main" val="0"/>
@@ -1198,13 +1221,7 @@
         <w:ind w:firstLine="708"/>
       </w:pPr>
       <w:r>
-        <w:t xml:space="preserve">Le capteur </w:t>
-      </w:r>
-      <w:r>
-        <w:t>(PmodTMP2)</w:t>
-      </w:r>
-      <w:r>
-        <w:t xml:space="preserve"> et l’écran LCD ce commande en utilisant l’I2C. Or on n’a qu’une sortie I2C sur le NUCLEO-L476RG.</w:t>
+        <w:t>Le capteur (PmodTMP2) et l’écran LCD ce commande en utilisant l’I2C. Or on n’a qu’une sortie I2C sur le NUCLEO-L476RG.</w:t>
       </w:r>
     </w:p>
     <w:p>
@@ -1212,10 +1229,7 @@
         <w:ind w:firstLine="708"/>
       </w:pPr>
       <w:r>
-        <w:t xml:space="preserve">Nous avons donc besoin d’une carte connectique : </w:t>
-      </w:r>
-      <w:r>
-        <w:t>Base Shield v2.1</w:t>
+        <w:t>Nous avons donc besoin d’une carte connectique : Base Shield v2.1</w:t>
       </w:r>
       <w:r>
         <w:t xml:space="preserve"> qui permet d’avoir plus de branchement.</w:t>
@@ -1251,7 +1265,7 @@
                     </pic:cNvPicPr>
                   </pic:nvPicPr>
                   <pic:blipFill>
-                    <a:blip r:embed="rId7">
+                    <a:blip r:embed="rId8">
                       <a:extLst>
                         <a:ext uri="{28A0092B-C50C-407E-A947-70E740481C1C}">
                           <a14:useLocalDpi xmlns:a14="http://schemas.microsoft.com/office/drawing/2010/main" val="0"/>
@@ -1291,14 +1305,27 @@
       <w:r>
         <w:t xml:space="preserve">Figure </w:t>
       </w:r>
-      <w:fldSimple w:instr=" SEQ Figure \* ARABIC ">
-        <w:r>
-          <w:rPr>
-            <w:noProof/>
-          </w:rPr>
-          <w:t>5</w:t>
-        </w:r>
-      </w:fldSimple>
+      <w:r>
+        <w:fldChar w:fldCharType="begin"/>
+      </w:r>
+      <w:r>
+        <w:instrText xml:space="preserve"> SEQ Figure \* ARABIC </w:instrText>
+      </w:r>
+      <w:r>
+        <w:fldChar w:fldCharType="separate"/>
+      </w:r>
+      <w:r>
+        <w:rPr>
+          <w:noProof/>
+        </w:rPr>
+        <w:t>5</w:t>
+      </w:r>
+      <w:r>
+        <w:rPr>
+          <w:noProof/>
+        </w:rPr>
+        <w:fldChar w:fldCharType="end"/>
+      </w:r>
       <w:r>
         <w:t xml:space="preserve"> : </w:t>
       </w:r>
@@ -1326,89 +1353,6 @@
             <wp:extent cx="3397582" cy="1862827"/>
             <wp:effectExtent l="0" t="0" r="0" b="4445"/>
             <wp:docPr id="2" name="Image 2"/>
-            <wp:cNvGraphicFramePr>
-              <a:graphicFrameLocks xmlns:a="http://schemas.openxmlformats.org/drawingml/2006/main" noChangeAspect="1"/>
-            </wp:cNvGraphicFramePr>
-            <a:graphic xmlns:a="http://schemas.openxmlformats.org/drawingml/2006/main">
-              <a:graphicData uri="http://schemas.openxmlformats.org/drawingml/2006/picture">
-                <pic:pic xmlns:pic="http://schemas.openxmlformats.org/drawingml/2006/picture">
-                  <pic:nvPicPr>
-                    <pic:cNvPr id="1" name=""/>
-                    <pic:cNvPicPr/>
-                  </pic:nvPicPr>
-                  <pic:blipFill>
-                    <a:blip r:embed="rId8"/>
-                    <a:stretch>
-                      <a:fillRect/>
-                    </a:stretch>
-                  </pic:blipFill>
-                  <pic:spPr>
-                    <a:xfrm>
-                      <a:off x="0" y="0"/>
-                      <a:ext cx="3405209" cy="1867009"/>
-                    </a:xfrm>
-                    <a:prstGeom prst="rect">
-                      <a:avLst/>
-                    </a:prstGeom>
-                  </pic:spPr>
-                </pic:pic>
-              </a:graphicData>
-            </a:graphic>
-          </wp:inline>
-        </w:drawing>
-      </w:r>
-    </w:p>
-    <w:p>
-      <w:pPr>
-        <w:pStyle w:val="Lgende"/>
-        <w:jc w:val="center"/>
-      </w:pPr>
-      <w:r>
-        <w:t xml:space="preserve">Figure </w:t>
-      </w:r>
-      <w:r>
-        <w:fldChar w:fldCharType="begin"/>
-      </w:r>
-      <w:r>
-        <w:instrText xml:space="preserve"> SEQ Figure \* ARABIC </w:instrText>
-      </w:r>
-      <w:r>
-        <w:fldChar w:fldCharType="separate"/>
-      </w:r>
-      <w:r>
-        <w:rPr>
-          <w:noProof/>
-        </w:rPr>
-        <w:t>3</w:t>
-      </w:r>
-      <w:r>
-        <w:fldChar w:fldCharType="end"/>
-      </w:r>
-      <w:r>
-        <w:t xml:space="preserve"> : Schéma fonctionnel</w:t>
-      </w:r>
-    </w:p>
-    <w:p>
-      <w:r>
-        <w:t xml:space="preserve"> </w:t>
-      </w:r>
-    </w:p>
-    <w:p/>
-    <w:p/>
-    <w:p>
-      <w:pPr>
-        <w:keepNext/>
-        <w:jc w:val="center"/>
-      </w:pPr>
-      <w:r>
-        <w:rPr>
-          <w:noProof/>
-        </w:rPr>
-        <w:drawing>
-          <wp:inline distT="0" distB="0" distL="0" distR="0" wp14:anchorId="3C1FEEBF" wp14:editId="43A500DA">
-            <wp:extent cx="4727575" cy="2971410"/>
-            <wp:effectExtent l="0" t="0" r="0" b="635"/>
-            <wp:docPr id="8" name="Image 8"/>
             <wp:cNvGraphicFramePr>
               <a:graphicFrameLocks xmlns:a="http://schemas.openxmlformats.org/drawingml/2006/main" noChangeAspect="1"/>
             </wp:cNvGraphicFramePr>
@@ -1428,6 +1372,89 @@
                   <pic:spPr>
                     <a:xfrm>
                       <a:off x="0" y="0"/>
+                      <a:ext cx="3405209" cy="1867009"/>
+                    </a:xfrm>
+                    <a:prstGeom prst="rect">
+                      <a:avLst/>
+                    </a:prstGeom>
+                  </pic:spPr>
+                </pic:pic>
+              </a:graphicData>
+            </a:graphic>
+          </wp:inline>
+        </w:drawing>
+      </w:r>
+    </w:p>
+    <w:p>
+      <w:pPr>
+        <w:pStyle w:val="Lgende"/>
+        <w:jc w:val="center"/>
+      </w:pPr>
+      <w:r>
+        <w:t xml:space="preserve">Figure </w:t>
+      </w:r>
+      <w:r>
+        <w:fldChar w:fldCharType="begin"/>
+      </w:r>
+      <w:r>
+        <w:instrText xml:space="preserve"> SEQ Figure \* ARABIC </w:instrText>
+      </w:r>
+      <w:r>
+        <w:fldChar w:fldCharType="separate"/>
+      </w:r>
+      <w:r>
+        <w:rPr>
+          <w:noProof/>
+        </w:rPr>
+        <w:t>3</w:t>
+      </w:r>
+      <w:r>
+        <w:fldChar w:fldCharType="end"/>
+      </w:r>
+      <w:r>
+        <w:t xml:space="preserve"> : Schéma fonctionnel</w:t>
+      </w:r>
+    </w:p>
+    <w:p>
+      <w:r>
+        <w:t xml:space="preserve"> </w:t>
+      </w:r>
+    </w:p>
+    <w:p/>
+    <w:p/>
+    <w:p>
+      <w:pPr>
+        <w:keepNext/>
+        <w:jc w:val="center"/>
+      </w:pPr>
+      <w:r>
+        <w:rPr>
+          <w:noProof/>
+        </w:rPr>
+        <w:drawing>
+          <wp:inline distT="0" distB="0" distL="0" distR="0" wp14:anchorId="3C1FEEBF" wp14:editId="43A500DA">
+            <wp:extent cx="4727575" cy="2971410"/>
+            <wp:effectExtent l="0" t="0" r="0" b="635"/>
+            <wp:docPr id="8" name="Image 8"/>
+            <wp:cNvGraphicFramePr>
+              <a:graphicFrameLocks xmlns:a="http://schemas.openxmlformats.org/drawingml/2006/main" noChangeAspect="1"/>
+            </wp:cNvGraphicFramePr>
+            <a:graphic xmlns:a="http://schemas.openxmlformats.org/drawingml/2006/main">
+              <a:graphicData uri="http://schemas.openxmlformats.org/drawingml/2006/picture">
+                <pic:pic xmlns:pic="http://schemas.openxmlformats.org/drawingml/2006/picture">
+                  <pic:nvPicPr>
+                    <pic:cNvPr id="1" name=""/>
+                    <pic:cNvPicPr/>
+                  </pic:nvPicPr>
+                  <pic:blipFill>
+                    <a:blip r:embed="rId10"/>
+                    <a:stretch>
+                      <a:fillRect/>
+                    </a:stretch>
+                  </pic:blipFill>
+                  <pic:spPr>
+                    <a:xfrm>
+                      <a:off x="0" y="0"/>
                       <a:ext cx="4739101" cy="2978655"/>
                     </a:xfrm>
                     <a:prstGeom prst="rect">
@@ -1445,22 +1472,393 @@
       <w:pPr>
         <w:pStyle w:val="Lgende"/>
         <w:jc w:val="center"/>
-      </w:pPr>
-      <w:r>
+        <w:rPr>
+          <w:lang w:val="en-US"/>
+        </w:rPr>
+      </w:pPr>
+      <w:r>
+        <w:rPr>
+          <w:lang w:val="en-US"/>
+        </w:rPr>
         <w:t xml:space="preserve">Figure </w:t>
       </w:r>
-      <w:fldSimple w:instr=" SEQ Figure \* ARABIC ">
+      <w:r>
+        <w:fldChar w:fldCharType="begin"/>
+      </w:r>
+      <w:r>
+        <w:rPr>
+          <w:lang w:val="en-US"/>
+        </w:rPr>
+        <w:instrText xml:space="preserve"> SEQ Figure \* ARABIC </w:instrText>
+      </w:r>
+      <w:r>
+        <w:fldChar w:fldCharType="separate"/>
+      </w:r>
+      <w:r>
+        <w:rPr>
+          <w:noProof/>
+          <w:lang w:val="en-US"/>
+        </w:rPr>
+        <w:t>6</w:t>
+      </w:r>
+      <w:r>
+        <w:rPr>
+          <w:noProof/>
+        </w:rPr>
+        <w:fldChar w:fldCharType="end"/>
+      </w:r>
+      <w:r>
+        <w:rPr>
+          <w:lang w:val="en-US"/>
+        </w:rPr>
+        <w:t xml:space="preserve"> : Câblage</w:t>
+      </w:r>
+    </w:p>
+    <w:p>
+      <w:pPr>
+        <w:rPr>
+          <w:lang w:val="en-US"/>
+        </w:rPr>
+      </w:pPr>
+      <w:r>
+        <w:rPr>
+          <w:lang w:val="en-US"/>
+        </w:rPr>
+        <w:br w:type="page"/>
+      </w:r>
+    </w:p>
+    <w:p>
+      <w:pPr>
+        <w:pStyle w:val="Titre1"/>
+        <w:rPr>
+          <w:lang w:val="en-US"/>
+        </w:rPr>
+      </w:pPr>
+      <w:bookmarkStart w:id="3" w:name="_Toc100259938"/>
+      <w:r>
+        <w:rPr>
+          <w:lang w:val="en-US"/>
+        </w:rPr>
+        <w:lastRenderedPageBreak/>
+        <w:t>TP BE</w:t>
+      </w:r>
+      <w:r>
+        <w:rPr>
+          <w:lang w:val="en-US"/>
+        </w:rPr>
+        <w:t xml:space="preserve"> X-Nucleo-IKSO1A</w:t>
+      </w:r>
+      <w:r>
+        <w:rPr>
+          <w:lang w:val="en-US"/>
+        </w:rPr>
+        <w:t>2</w:t>
+      </w:r>
+      <w:bookmarkEnd w:id="3"/>
+    </w:p>
+    <w:p>
+      <w:r>
+        <w:t>Le but de ce p</w:t>
+      </w:r>
+      <w:r>
+        <w:t xml:space="preserve">rojet est de </w:t>
+      </w:r>
+      <w:r>
+        <w:t>connaitre l’orientation et le mouvement d’un objet et de l’afficher en 3D.</w:t>
+      </w:r>
+    </w:p>
+    <w:p>
+      <w:r>
+        <w:t xml:space="preserve">Nous utilisons la carte X-Nucleo-IKSO1A2 qui permet de faire cela. Cette carte a plusieurs capteurs : </w:t>
+      </w:r>
+    </w:p>
+    <w:p>
+      <w:pPr>
+        <w:pStyle w:val="Paragraphedeliste"/>
+        <w:numPr>
+          <w:ilvl w:val="0"/>
+          <w:numId w:val="1"/>
+        </w:numPr>
+      </w:pPr>
+      <w:r>
+        <w:t xml:space="preserve">2 </w:t>
+      </w:r>
+      <w:r>
+        <w:t>Accéléromètre</w:t>
+      </w:r>
+      <w:r>
+        <w:t xml:space="preserve"> (LSM303ARG et </w:t>
+      </w:r>
+      <w:r>
+        <w:t>LSM6DSL</w:t>
+      </w:r>
+      <w:r>
+        <w:t>)</w:t>
+      </w:r>
+    </w:p>
+    <w:p>
+      <w:pPr>
+        <w:pStyle w:val="Paragraphedeliste"/>
+        <w:numPr>
+          <w:ilvl w:val="0"/>
+          <w:numId w:val="1"/>
+        </w:numPr>
+      </w:pPr>
+      <w:r>
+        <w:t xml:space="preserve">1 </w:t>
+      </w:r>
+      <w:r>
+        <w:t>Gyroscope</w:t>
+      </w:r>
+      <w:r>
+        <w:t xml:space="preserve"> (LSM6DSL)</w:t>
+      </w:r>
+    </w:p>
+    <w:p>
+      <w:pPr>
+        <w:pStyle w:val="Paragraphedeliste"/>
+        <w:numPr>
+          <w:ilvl w:val="0"/>
+          <w:numId w:val="1"/>
+        </w:numPr>
+      </w:pPr>
+      <w:r>
+        <w:t xml:space="preserve">1 </w:t>
+      </w:r>
+      <w:r>
+        <w:t>Magnétomètre</w:t>
+      </w:r>
+      <w:r>
+        <w:t xml:space="preserve"> </w:t>
+      </w:r>
+      <w:r>
+        <w:t>(LSM303ARG)</w:t>
+      </w:r>
+    </w:p>
+    <w:p>
+      <w:pPr>
+        <w:pStyle w:val="Paragraphedeliste"/>
+        <w:numPr>
+          <w:ilvl w:val="0"/>
+          <w:numId w:val="1"/>
+        </w:numPr>
+      </w:pPr>
+      <w:r>
+        <w:t>1 capteur d’</w:t>
+      </w:r>
+      <w:r>
+        <w:t>Humidité</w:t>
+      </w:r>
+      <w:r>
+        <w:t xml:space="preserve"> (HTS221)</w:t>
+      </w:r>
+    </w:p>
+    <w:p>
+      <w:pPr>
+        <w:pStyle w:val="Paragraphedeliste"/>
+        <w:numPr>
+          <w:ilvl w:val="0"/>
+          <w:numId w:val="1"/>
+        </w:numPr>
+      </w:pPr>
+      <w:r>
+        <w:t>2 capteurs</w:t>
+      </w:r>
+      <w:r>
+        <w:t xml:space="preserve"> </w:t>
+      </w:r>
+      <w:r>
+        <w:t xml:space="preserve">de </w:t>
+      </w:r>
+      <w:r>
+        <w:t>Température</w:t>
+      </w:r>
+      <w:r>
+        <w:t xml:space="preserve"> </w:t>
+      </w:r>
+      <w:r>
+        <w:t>(HTS221</w:t>
+      </w:r>
+      <w:r>
+        <w:t xml:space="preserve"> et </w:t>
+      </w:r>
+      <w:r>
+        <w:t>LPS22HB)</w:t>
+      </w:r>
+    </w:p>
+    <w:p>
+      <w:pPr>
+        <w:pStyle w:val="Paragraphedeliste"/>
+        <w:numPr>
+          <w:ilvl w:val="0"/>
+          <w:numId w:val="1"/>
+        </w:numPr>
+      </w:pPr>
+      <w:r>
+        <w:t>1 capteur de pression (</w:t>
+      </w:r>
+      <w:r>
+        <w:t>LPS22HB</w:t>
+      </w:r>
+      <w:r>
+        <w:t>)</w:t>
+      </w:r>
+    </w:p>
+    <w:p>
+      <w:r>
+        <w:t>Les deux capteurs qui nous intéressent sont l’accéléromètre et le gyroscope.</w:t>
+      </w:r>
+    </w:p>
+    <w:p>
+      <w:pPr>
+        <w:pStyle w:val="Titre2"/>
+      </w:pPr>
+      <w:r>
+        <w:t>Faire fonctionner le capteur</w:t>
+      </w:r>
+    </w:p>
+    <w:p>
+      <w:pPr>
+        <w:ind w:firstLine="708"/>
+      </w:pPr>
+      <w:r>
+        <w:t>Nous allons d’abord tester si la carte fonction puis comprendre comment elle fonction.</w:t>
+      </w:r>
+    </w:p>
+    <w:p>
+      <w:pPr>
+        <w:ind w:firstLine="708"/>
+      </w:pPr>
+      <w:r>
+        <w:t>Nous avons utilisé le logiciel MBED</w:t>
+      </w:r>
+      <w:r>
+        <w:t xml:space="preserve"> en ligne</w:t>
+      </w:r>
+      <w:r>
+        <w:t xml:space="preserve"> (</w:t>
+      </w:r>
+      <w:hyperlink r:id="rId11" w:history="1">
         <w:r>
           <w:rPr>
-            <w:noProof/>
+            <w:rStyle w:val="Lienhypertexte"/>
           </w:rPr>
-          <w:t>6</w:t>
+          <w:t>X-NUCLEO-IKS01A2 Motion MEMS and Environmental Sensor | Mbed</w:t>
         </w:r>
-      </w:fldSimple>
-      <w:r>
-        <w:t xml:space="preserve"> : Câblage</w:t>
-      </w:r>
-    </w:p>
+      </w:hyperlink>
+      <w:r>
+        <w:t>)</w:t>
+      </w:r>
+      <w:r>
+        <w:t>. Dans lequel il y a déjà toutes les librairie</w:t>
+      </w:r>
+      <w:r>
+        <w:t>s</w:t>
+      </w:r>
+      <w:r>
+        <w:t>,</w:t>
+      </w:r>
+      <w:r>
+        <w:t xml:space="preserve"> des exemples de code pour faire marcher les capteurs</w:t>
+      </w:r>
+      <w:r>
+        <w:t xml:space="preserve"> et un compilateur en ligne</w:t>
+      </w:r>
+      <w:r>
+        <w:t>.</w:t>
+      </w:r>
+    </w:p>
+    <w:p>
+      <w:pPr>
+        <w:ind w:firstLine="708"/>
+      </w:pPr>
+      <w:r>
+        <w:t>Pour faire marcher la carte nous avons suivi la vidéo (</w:t>
+      </w:r>
+      <w:hyperlink r:id="rId12" w:history="1">
+        <w:r>
+          <w:rPr>
+            <w:rStyle w:val="Lienhypertexte"/>
+          </w:rPr>
+          <w:t>https://youtu.be/Q0wA9UqgPQ0</w:t>
+        </w:r>
+      </w:hyperlink>
+      <w:r>
+        <w:t>)</w:t>
+      </w:r>
+    </w:p>
+    <w:p>
+      <w:pPr>
+        <w:ind w:firstLine="708"/>
+      </w:pPr>
+      <w:r>
+        <w:t>Pour afficher les résultats nous utilisons le logiciel Tera Term</w:t>
+      </w:r>
+      <w:r>
+        <w:t xml:space="preserve"> (</w:t>
+      </w:r>
+      <w:r>
+        <w:t>vidéo</w:t>
+      </w:r>
+      <w:r>
+        <w:t xml:space="preserve"> pour installer le logiciel </w:t>
+      </w:r>
+      <w:r>
+        <w:t xml:space="preserve">Tera Term : </w:t>
+      </w:r>
+      <w:hyperlink r:id="rId13" w:history="1">
+        <w:r>
+          <w:rPr>
+            <w:rStyle w:val="Lienhypertexte"/>
+          </w:rPr>
+          <w:t>Install Tera Term and connect CISCO Router through SSH Windows 10 2018 - YouTube</w:t>
+        </w:r>
+      </w:hyperlink>
+      <w:r>
+        <w:t>)</w:t>
+      </w:r>
+      <w:r>
+        <w:t>.</w:t>
+      </w:r>
+    </w:p>
+    <w:p>
+      <w:r>
+        <w:t xml:space="preserve">Une </w:t>
+      </w:r>
+      <w:r>
+        <w:t>fois que</w:t>
+      </w:r>
+      <w:r>
+        <w:t xml:space="preserve"> nous avons vu que tout fonctionné correctement nous avons testé différente position et accélération. Pour voir les tests cf Annexe : </w:t>
+      </w:r>
+      <w:r>
+        <w:t xml:space="preserve">Test fonctionnement </w:t>
+      </w:r>
+      <w:r>
+        <w:t>X-NUCLEO-IKSO1A2 </w:t>
+      </w:r>
+    </w:p>
+    <w:p>
+      <w:pPr>
+        <w:ind w:firstLine="708"/>
+      </w:pPr>
+    </w:p>
+    <w:p>
+      <w:pPr>
+        <w:ind w:firstLine="708"/>
+      </w:pPr>
+      <w:r>
+        <w:t xml:space="preserve">  </w:t>
+      </w:r>
+    </w:p>
+    <w:p/>
+    <w:p>
+      <w:r>
+        <w:t xml:space="preserve"> </w:t>
+      </w:r>
+    </w:p>
+    <w:p/>
+    <w:p/>
     <w:p>
       <w:r>
         <w:br w:type="page"/>
@@ -1469,107 +1867,121 @@
     <w:p>
       <w:pPr>
         <w:pStyle w:val="Titre1"/>
-        <w:rPr>
-          <w:lang w:val="en-US"/>
-        </w:rPr>
-      </w:pPr>
-      <w:bookmarkStart w:id="3" w:name="_Toc100259938"/>
-      <w:r>
-        <w:rPr>
-          <w:lang w:val="en-US"/>
-        </w:rPr>
-        <w:lastRenderedPageBreak/>
-        <w:t>TP BE</w:t>
-      </w:r>
-      <w:r>
-        <w:rPr>
-          <w:lang w:val="en-US"/>
-        </w:rPr>
-        <w:t xml:space="preserve"> X-Nucleo-IKSO1A</w:t>
-      </w:r>
-      <w:r>
-        <w:rPr>
-          <w:lang w:val="en-US"/>
-        </w:rPr>
-        <w:t>2</w:t>
-      </w:r>
-      <w:bookmarkEnd w:id="3"/>
-    </w:p>
-    <w:p>
-      <w:r>
-        <w:t>Le but de ce p</w:t>
-      </w:r>
-      <w:r>
-        <w:t xml:space="preserve">rojet est de </w:t>
-      </w:r>
-    </w:p>
-    <w:p>
-      <w:pPr>
-        <w:pStyle w:val="Titre1"/>
-      </w:pPr>
-      <w:r>
-        <w:br w:type="page"/>
-      </w:r>
-    </w:p>
-    <w:p>
-      <w:pPr>
-        <w:pStyle w:val="Titre1"/>
-        <w:rPr>
-          <w:lang w:val="en-US"/>
-        </w:rPr>
       </w:pPr>
       <w:bookmarkStart w:id="4" w:name="_Toc100259939"/>
       <w:r>
-        <w:rPr>
-          <w:lang w:val="en-US"/>
-        </w:rPr>
         <w:lastRenderedPageBreak/>
         <w:t>Conclusion</w:t>
       </w:r>
       <w:bookmarkEnd w:id="4"/>
     </w:p>
-    <w:p>
-      <w:pPr>
+    <w:p/>
+    <w:p>
+      <w:r>
+        <w:br w:type="page"/>
+      </w:r>
+    </w:p>
+    <w:p>
+      <w:pPr>
+        <w:pStyle w:val="Titre1"/>
+      </w:pPr>
+      <w:bookmarkStart w:id="5" w:name="_Toc100259940"/>
+      <w:r>
+        <w:lastRenderedPageBreak/>
+        <w:t>Annexe</w:t>
+      </w:r>
+    </w:p>
+    <w:p>
+      <w:pPr>
+        <w:pStyle w:val="Titre2"/>
         <w:rPr>
           <w:lang w:val="en-US"/>
         </w:rPr>
       </w:pPr>
       <w:r>
+        <w:t xml:space="preserve">Test fonctionnement </w:t>
+      </w:r>
+      <w:r>
         <w:rPr>
           <w:lang w:val="en-US"/>
         </w:rPr>
-        <w:br w:type="page"/>
-      </w:r>
-    </w:p>
+        <w:t>X-NUCLEO-IKSO1A2 </w:t>
+      </w:r>
+    </w:p>
+    <w:p>
+      <w:r>
+        <w:t xml:space="preserve">Position : </w:t>
+      </w:r>
+    </w:p>
+    <w:p>
+      <w:r>
+        <w:t>La c</w:t>
+      </w:r>
+      <w:r>
+        <w:t xml:space="preserve">arte et posé à plat </w:t>
+      </w:r>
+    </w:p>
+    <w:p>
+      <w:r>
+        <w:t xml:space="preserve">On retourne la carte </w:t>
+      </w:r>
+    </w:p>
+    <w:p>
+      <w:r>
+        <w:t>On la met au vertical</w:t>
+      </w:r>
+    </w:p>
+    <w:p>
+      <w:r>
+        <w:t>On la met à l’horizontal</w:t>
+      </w:r>
+      <w:r>
+        <w:t xml:space="preserve"> </w:t>
+      </w:r>
+    </w:p>
+    <w:p>
+      <w:r>
+        <w:t>Accélération :</w:t>
+      </w:r>
+    </w:p>
+    <w:p>
+      <w:r>
+        <w:t xml:space="preserve">En x </w:t>
+      </w:r>
+    </w:p>
+    <w:p>
+      <w:r>
+        <w:t xml:space="preserve">En y </w:t>
+      </w:r>
+    </w:p>
+    <w:p>
+      <w:r>
+        <w:t>En z</w:t>
+      </w:r>
+    </w:p>
+    <w:p/>
     <w:p>
       <w:pPr>
         <w:pStyle w:val="Titre1"/>
-        <w:rPr>
-          <w:lang w:val="en-US"/>
-        </w:rPr>
-      </w:pPr>
-      <w:bookmarkStart w:id="5" w:name="_Toc100259940"/>
-      <w:r>
-        <w:rPr>
-          <w:lang w:val="en-US"/>
-        </w:rPr>
+      </w:pPr>
+      <w:r>
         <w:lastRenderedPageBreak/>
-        <w:t>Bibliographies:</w:t>
+        <w:t>Bibliographies</w:t>
+      </w:r>
+      <w:r>
+        <w:t xml:space="preserve"> </w:t>
+      </w:r>
+      <w:r>
+        <w:t>:</w:t>
       </w:r>
       <w:bookmarkEnd w:id="5"/>
     </w:p>
     <w:p>
       <w:pPr>
         <w:pStyle w:val="Titre2"/>
-        <w:rPr>
-          <w:lang w:val="en-US"/>
-        </w:rPr>
       </w:pPr>
       <w:bookmarkStart w:id="6" w:name="_Toc100259941"/>
       <w:r>
-        <w:rPr>
-          <w:lang w:val="en-US"/>
-        </w:rPr>
         <w:t>PmodTMP2</w:t>
       </w:r>
       <w:bookmarkEnd w:id="6"/>
@@ -1578,78 +1990,23 @@
       <w:pPr>
         <w:rPr>
           <w:rFonts w:cstheme="minorHAnsi"/>
-          <w:lang w:val="en-US"/>
         </w:rPr>
       </w:pPr>
       <w:r>
         <w:rPr>
           <w:rFonts w:cstheme="minorHAnsi"/>
           <w:color w:val="000000"/>
-          <w:lang w:val="en-US"/>
-        </w:rPr>
-        <w:t xml:space="preserve">Datasheet </w:t>
-      </w:r>
-      <w:r>
-        <w:rPr>
-          <w:rFonts w:cstheme="minorHAnsi"/>
-          <w:color w:val="000000"/>
-          <w:lang w:val="en-US"/>
-        </w:rPr>
-        <w:t>PmodTMP2</w:t>
-      </w:r>
-      <w:r>
-        <w:rPr>
-          <w:rFonts w:cstheme="minorHAnsi"/>
-          <w:color w:val="000000"/>
-          <w:lang w:val="en-US"/>
-        </w:rPr>
-        <w:t xml:space="preserve">: </w:t>
-      </w:r>
-      <w:hyperlink r:id="rId10" w:history="1">
+        </w:rPr>
+        <w:t xml:space="preserve">Datasheet PmodTMP2: </w:t>
+      </w:r>
+      <w:hyperlink r:id="rId14" w:history="1">
         <w:r>
           <w:rPr>
             <w:rStyle w:val="Lienhypertexte"/>
             <w:rFonts w:cstheme="minorHAnsi"/>
             <w:color w:val="1155CC"/>
-            <w:lang w:val="en-US"/>
           </w:rPr>
-          <w:t>https://www.mouser.</w:t>
-        </w:r>
-        <w:r>
-          <w:rPr>
-            <w:rStyle w:val="Lienhypertexte"/>
-            <w:rFonts w:cstheme="minorHAnsi"/>
-            <w:color w:val="1155CC"/>
-            <w:lang w:val="en-US"/>
-          </w:rPr>
-          <w:t>f</w:t>
-        </w:r>
-        <w:r>
-          <w:rPr>
-            <w:rStyle w:val="Lienhypertexte"/>
-            <w:rFonts w:cstheme="minorHAnsi"/>
-            <w:color w:val="1155CC"/>
-            <w:lang w:val="en-US"/>
-          </w:rPr>
-          <w:t>r/da</w:t>
-        </w:r>
-        <w:r>
-          <w:rPr>
-            <w:rStyle w:val="Lienhypertexte"/>
-            <w:rFonts w:cstheme="minorHAnsi"/>
-            <w:color w:val="1155CC"/>
-            <w:lang w:val="en-US"/>
-          </w:rPr>
-          <w:t>t</w:t>
-        </w:r>
-        <w:r>
-          <w:rPr>
-            <w:rStyle w:val="Lienhypertexte"/>
-            <w:rFonts w:cstheme="minorHAnsi"/>
-            <w:color w:val="1155CC"/>
-            <w:lang w:val="en-US"/>
-          </w:rPr>
-          <w:t>asheet/2/609/ADT7420-878995.pdf</w:t>
+          <w:t>https://www.mouser.fr/datasheet/2/609/ADT7420-878995.pdf</w:t>
         </w:r>
       </w:hyperlink>
     </w:p>
@@ -1678,7 +2035,7 @@
         </w:rPr>
         <w:t xml:space="preserve"> : </w:t>
       </w:r>
-      <w:hyperlink r:id="rId11" w:history="1">
+      <w:hyperlink r:id="rId15" w:history="1">
         <w:r>
           <w:rPr>
             <w:rStyle w:val="Lienhypertexte"/>
@@ -1700,7 +2057,7 @@
         </w:rPr>
         <w:t xml:space="preserve">Base Shield v2.1 information et achat : </w:t>
       </w:r>
-      <w:hyperlink r:id="rId12" w:history="1">
+      <w:hyperlink r:id="rId16" w:history="1">
         <w:r>
           <w:rPr>
             <w:rStyle w:val="Lienhypertexte"/>
@@ -1714,35 +2071,28 @@
       <w:pPr>
         <w:rPr>
           <w:rFonts w:cstheme="minorHAnsi"/>
-          <w:lang w:val="en-US"/>
         </w:rPr>
       </w:pPr>
       <w:r>
         <w:rPr>
           <w:rFonts w:cstheme="minorHAnsi"/>
-          <w:lang w:val="en-US"/>
-        </w:rPr>
-        <w:t>Base Shield v2.1</w:t>
+        </w:rPr>
+        <w:t xml:space="preserve">Base Shield v2.1 </w:t>
       </w:r>
       <w:r>
         <w:rPr>
           <w:rFonts w:cstheme="minorHAnsi"/>
-          <w:lang w:val="en-US"/>
-        </w:rPr>
-        <w:t xml:space="preserve"> schema:</w:t>
-      </w:r>
-      <w:r>
-        <w:rPr>
-          <w:lang w:val="en-US"/>
-        </w:rPr>
+        </w:rPr>
+        <w:t>schéma :</w:t>
+      </w:r>
+      <w:r>
         <w:t xml:space="preserve"> </w:t>
       </w:r>
-      <w:hyperlink r:id="rId13" w:history="1">
+      <w:hyperlink r:id="rId17" w:history="1">
         <w:r>
           <w:rPr>
             <w:rStyle w:val="Lienhypertexte"/>
             <w:rFonts w:cstheme="minorHAnsi"/>
-            <w:lang w:val="en-US"/>
           </w:rPr>
           <w:t>https://files.seeedstudio.com/wiki/Base_Shield_V2/res/Base%20Shield%20v2_SCH.pdf</w:t>
         </w:r>
@@ -1751,37 +2101,88 @@
     <w:p>
       <w:pPr>
         <w:pStyle w:val="Titre2"/>
+      </w:pPr>
+      <w:bookmarkStart w:id="7" w:name="_Toc100259942"/>
+      <w:r>
+        <w:t>TP BE X-Nucleo-IKSO1A2</w:t>
+      </w:r>
+      <w:bookmarkEnd w:id="7"/>
+    </w:p>
+    <w:p>
+      <w:r>
+        <w:t xml:space="preserve">MBED code et logiciel : </w:t>
+      </w:r>
+      <w:hyperlink r:id="rId18" w:history="1">
+        <w:r>
+          <w:rPr>
+            <w:rStyle w:val="Lienhypertexte"/>
+          </w:rPr>
+          <w:t>X-NUCLEO-IKS01A2 Motion MEMS and Environmental Sensor | Mbed</w:t>
+        </w:r>
+      </w:hyperlink>
+    </w:p>
+    <w:p>
+      <w:r>
+        <w:t xml:space="preserve">Tuto MBED afficher toutes les données : </w:t>
+      </w:r>
+      <w:hyperlink r:id="rId19" w:history="1">
+        <w:r>
+          <w:rPr>
+            <w:rStyle w:val="Lienhypertexte"/>
+          </w:rPr>
+          <w:t>https://youtu.be/Q0wA9UqgPQ</w:t>
+        </w:r>
+      </w:hyperlink>
+      <w:r>
+        <w:t>0</w:t>
+      </w:r>
+    </w:p>
+    <w:p>
+      <w:pPr>
         <w:rPr>
           <w:lang w:val="en-US"/>
         </w:rPr>
       </w:pPr>
-      <w:bookmarkStart w:id="7" w:name="_Toc100259942"/>
       <w:r>
         <w:rPr>
           <w:lang w:val="en-US"/>
         </w:rPr>
-        <w:t>TP BE</w:t>
-      </w:r>
-      <w:r>
+        <w:t xml:space="preserve">Datasheet X-NUCLEO-IKSO1A2 : </w:t>
+      </w:r>
+      <w:hyperlink r:id="rId20" w:history="1">
+        <w:r>
+          <w:rPr>
+            <w:rStyle w:val="Lienhypertexte"/>
+            <w:lang w:val="en-US"/>
+          </w:rPr>
+          <w:t>Motion MEMS and environmental sensor expansion board for STM32 Nucleo</w:t>
+        </w:r>
+      </w:hyperlink>
+    </w:p>
+    <w:p>
+      <w:pPr>
         <w:rPr>
           <w:lang w:val="en-US"/>
         </w:rPr>
-        <w:t xml:space="preserve"> X-Nucleo-IKSO1A</w:t>
+      </w:pPr>
+      <w:r>
+        <w:t>Tuto installation Tera Term</w:t>
       </w:r>
       <w:r>
         <w:rPr>
           <w:lang w:val="en-US"/>
         </w:rPr>
-        <w:t>2</w:t>
-      </w:r>
-      <w:bookmarkEnd w:id="7"/>
-    </w:p>
-    <w:p>
-      <w:pPr>
-        <w:rPr>
-          <w:lang w:val="en-US"/>
-        </w:rPr>
-      </w:pPr>
+        <w:t xml:space="preserve"> : </w:t>
+      </w:r>
+      <w:hyperlink r:id="rId21" w:history="1">
+        <w:r>
+          <w:rPr>
+            <w:rStyle w:val="Lienhypertexte"/>
+            <w:lang w:val="en-US"/>
+          </w:rPr>
+          <w:t>Install Tera Term and connect CISCO Router through SSH Windows 10 2018 - YouTube</w:t>
+        </w:r>
+      </w:hyperlink>
     </w:p>
     <w:sectPr>
       <w:pgSz w:w="11906" w:h="16838"/>
@@ -1791,6 +2192,126 @@
     </w:sectPr>
   </w:body>
 </w:document>
+</file>
+
+<file path=word/numbering.xml><?xml version="1.0" encoding="utf-8"?>
+<w:numbering xmlns:wpc="http://schemas.microsoft.com/office/word/2010/wordprocessingCanvas" xmlns:cx="http://schemas.microsoft.com/office/drawing/2014/chartex" xmlns:cx1="http://schemas.microsoft.com/office/drawing/2015/9/8/chartex" xmlns:cx2="http://schemas.microsoft.com/office/drawing/2015/10/21/chartex" xmlns:cx3="http://schemas.microsoft.com/office/drawing/2016/5/9/chartex" xmlns:cx4="http://schemas.microsoft.com/office/drawing/2016/5/10/chartex" xmlns:cx5="http://schemas.microsoft.com/office/drawing/2016/5/11/chartex" xmlns:cx6="http://schemas.microsoft.com/office/drawing/2016/5/12/chartex" xmlns:cx7="http://schemas.microsoft.com/office/drawing/2016/5/13/chartex" xmlns:cx8="http://schemas.microsoft.com/office/drawing/2016/5/14/chartex" xmlns:mc="http://schemas.openxmlformats.org/markup-compatibility/2006" xmlns:aink="http://schemas.microsoft.com/office/drawing/2016/ink" xmlns:am3d="http://schemas.microsoft.com/office/drawing/2017/model3d" xmlns:o="urn:schemas-microsoft-com:office:office" xmlns:r="http://schemas.openxmlformats.org/officeDocument/2006/relationships" xmlns:m="http://schemas.openxmlformats.org/officeDocument/2006/math" xmlns:v="urn:schemas-microsoft-com:vml" xmlns:wp14="http://schemas.microsoft.com/office/word/2010/wordprocessingDrawing" xmlns:wp="http://schemas.openxmlformats.org/drawingml/2006/wordprocessingDrawing" xmlns:w10="urn:schemas-microsoft-com:office:word" xmlns:w="http://schemas.openxmlformats.org/wordprocessingml/2006/main" xmlns:w14="http://schemas.microsoft.com/office/word/2010/wordml" xmlns:w15="http://schemas.microsoft.com/office/word/2012/wordml" xmlns:w16cex="http://schemas.microsoft.com/office/word/2018/wordml/cex" xmlns:w16cid="http://schemas.microsoft.com/office/word/2016/wordml/cid" xmlns:w16="http://schemas.microsoft.com/office/word/2018/wordml" xmlns:w16sdtdh="http://schemas.microsoft.com/office/word/2020/wordml/sdtdatahash" xmlns:w16se="http://schemas.microsoft.com/office/word/2015/wordml/symex" xmlns:wpg="http://schemas.microsoft.com/office/word/2010/wordprocessingGroup" xmlns:wpi="http://schemas.microsoft.com/office/word/2010/wordprocessingInk" xmlns:wne="http://schemas.microsoft.com/office/word/2006/wordml" xmlns:wps="http://schemas.microsoft.com/office/word/2010/wordprocessingShape" mc:Ignorable="w14 w15 w16se w16cid w16 w16cex w16sdtdh wp14">
+  <w:abstractNum w:abstractNumId="0" w15:restartNumberingAfterBreak="0">
+    <w:nsid w:val="09077115"/>
+    <w:multiLevelType w:val="hybridMultilevel"/>
+    <w:tmpl w:val="6EE6F9B2"/>
+    <w:lvl w:ilvl="0" w:tplc="9B98ACB0">
+      <w:numFmt w:val="bullet"/>
+      <w:lvlText w:val="-"/>
+      <w:lvlJc w:val="left"/>
+      <w:pPr>
+        <w:ind w:left="720" w:hanging="360"/>
+      </w:pPr>
+      <w:rPr>
+        <w:rFonts w:ascii="Calibri" w:eastAsiaTheme="minorHAnsi" w:hAnsi="Calibri" w:cs="Calibri" w:hint="default"/>
+      </w:rPr>
+    </w:lvl>
+    <w:lvl w:ilvl="1" w:tplc="040C0003" w:tentative="1">
+      <w:start w:val="1"/>
+      <w:numFmt w:val="bullet"/>
+      <w:lvlText w:val="o"/>
+      <w:lvlJc w:val="left"/>
+      <w:pPr>
+        <w:ind w:left="1440" w:hanging="360"/>
+      </w:pPr>
+      <w:rPr>
+        <w:rFonts w:ascii="Courier New" w:hAnsi="Courier New" w:cs="Courier New" w:hint="default"/>
+      </w:rPr>
+    </w:lvl>
+    <w:lvl w:ilvl="2" w:tplc="040C0005" w:tentative="1">
+      <w:start w:val="1"/>
+      <w:numFmt w:val="bullet"/>
+      <w:lvlText w:val=""/>
+      <w:lvlJc w:val="left"/>
+      <w:pPr>
+        <w:ind w:left="2160" w:hanging="360"/>
+      </w:pPr>
+      <w:rPr>
+        <w:rFonts w:ascii="Wingdings" w:hAnsi="Wingdings" w:hint="default"/>
+      </w:rPr>
+    </w:lvl>
+    <w:lvl w:ilvl="3" w:tplc="040C0001" w:tentative="1">
+      <w:start w:val="1"/>
+      <w:numFmt w:val="bullet"/>
+      <w:lvlText w:val=""/>
+      <w:lvlJc w:val="left"/>
+      <w:pPr>
+        <w:ind w:left="2880" w:hanging="360"/>
+      </w:pPr>
+      <w:rPr>
+        <w:rFonts w:ascii="Symbol" w:hAnsi="Symbol" w:hint="default"/>
+      </w:rPr>
+    </w:lvl>
+    <w:lvl w:ilvl="4" w:tplc="040C0003" w:tentative="1">
+      <w:start w:val="1"/>
+      <w:numFmt w:val="bullet"/>
+      <w:lvlText w:val="o"/>
+      <w:lvlJc w:val="left"/>
+      <w:pPr>
+        <w:ind w:left="3600" w:hanging="360"/>
+      </w:pPr>
+      <w:rPr>
+        <w:rFonts w:ascii="Courier New" w:hAnsi="Courier New" w:cs="Courier New" w:hint="default"/>
+      </w:rPr>
+    </w:lvl>
+    <w:lvl w:ilvl="5" w:tplc="040C0005" w:tentative="1">
+      <w:start w:val="1"/>
+      <w:numFmt w:val="bullet"/>
+      <w:lvlText w:val=""/>
+      <w:lvlJc w:val="left"/>
+      <w:pPr>
+        <w:ind w:left="4320" w:hanging="360"/>
+      </w:pPr>
+      <w:rPr>
+        <w:rFonts w:ascii="Wingdings" w:hAnsi="Wingdings" w:hint="default"/>
+      </w:rPr>
+    </w:lvl>
+    <w:lvl w:ilvl="6" w:tplc="040C0001" w:tentative="1">
+      <w:start w:val="1"/>
+      <w:numFmt w:val="bullet"/>
+      <w:lvlText w:val=""/>
+      <w:lvlJc w:val="left"/>
+      <w:pPr>
+        <w:ind w:left="5040" w:hanging="360"/>
+      </w:pPr>
+      <w:rPr>
+        <w:rFonts w:ascii="Symbol" w:hAnsi="Symbol" w:hint="default"/>
+      </w:rPr>
+    </w:lvl>
+    <w:lvl w:ilvl="7" w:tplc="040C0003" w:tentative="1">
+      <w:start w:val="1"/>
+      <w:numFmt w:val="bullet"/>
+      <w:lvlText w:val="o"/>
+      <w:lvlJc w:val="left"/>
+      <w:pPr>
+        <w:ind w:left="5760" w:hanging="360"/>
+      </w:pPr>
+      <w:rPr>
+        <w:rFonts w:ascii="Courier New" w:hAnsi="Courier New" w:cs="Courier New" w:hint="default"/>
+      </w:rPr>
+    </w:lvl>
+    <w:lvl w:ilvl="8" w:tplc="040C0005" w:tentative="1">
+      <w:start w:val="1"/>
+      <w:numFmt w:val="bullet"/>
+      <w:lvlText w:val=""/>
+      <w:lvlJc w:val="left"/>
+      <w:pPr>
+        <w:ind w:left="6480" w:hanging="360"/>
+      </w:pPr>
+      <w:rPr>
+        <w:rFonts w:ascii="Wingdings" w:hAnsi="Wingdings" w:hint="default"/>
+      </w:rPr>
+    </w:lvl>
+  </w:abstractNum>
+  <w:num w:numId="1" w16cid:durableId="921572484">
+    <w:abstractNumId w:val="0"/>
+  </w:num>
+</w:numbering>
 </file>
 
 <file path=word/styles.xml><?xml version="1.0" encoding="utf-8"?>
@@ -2191,6 +2712,10 @@
   <w:style w:type="paragraph" w:default="1" w:styleId="Normal">
     <w:name w:val="Normal"/>
     <w:qFormat/>
+    <w:rsid w:val="00BD54B2"/>
+    <w:pPr>
+      <w:ind w:firstLine="709"/>
+    </w:pPr>
   </w:style>
   <w:style w:type="paragraph" w:styleId="Titre1">
     <w:name w:val="heading 1"/>
@@ -2199,10 +2724,11 @@
     <w:link w:val="Titre1Car"/>
     <w:uiPriority w:val="9"/>
     <w:qFormat/>
-    <w:rsid w:val="006967D3"/>
+    <w:rsid w:val="008009CC"/>
     <w:pPr>
       <w:keepNext/>
       <w:keepLines/>
+      <w:pageBreakBefore/>
       <w:spacing w:before="240" w:after="0"/>
       <w:outlineLvl w:val="0"/>
     </w:pPr>
@@ -2260,6 +2786,7 @@
   <w:style w:type="character" w:default="1" w:styleId="Policepardfaut">
     <w:name w:val="Default Paragraph Font"/>
     <w:uiPriority w:val="1"/>
+    <w:semiHidden/>
     <w:unhideWhenUsed/>
   </w:style>
   <w:style w:type="table" w:default="1" w:styleId="TableauNormal">
@@ -2322,7 +2849,7 @@
     <w:basedOn w:val="Policepardfaut"/>
     <w:link w:val="Titre1"/>
     <w:uiPriority w:val="9"/>
-    <w:rsid w:val="006967D3"/>
+    <w:rsid w:val="008009CC"/>
     <w:rPr>
       <w:rFonts w:asciiTheme="majorHAnsi" w:eastAsiaTheme="majorEastAsia" w:hAnsiTheme="majorHAnsi" w:cstheme="majorBidi"/>
       <w:color w:val="2F5496" w:themeColor="accent1" w:themeShade="BF"/>
@@ -2474,6 +3001,17 @@
       <w:sz w:val="18"/>
       <w:szCs w:val="18"/>
     </w:rPr>
+  </w:style>
+  <w:style w:type="paragraph" w:styleId="Paragraphedeliste">
+    <w:name w:val="List Paragraph"/>
+    <w:basedOn w:val="Normal"/>
+    <w:uiPriority w:val="34"/>
+    <w:qFormat/>
+    <w:rsid w:val="0012612D"/>
+    <w:pPr>
+      <w:ind w:left="720"/>
+      <w:contextualSpacing/>
+    </w:pPr>
   </w:style>
 </w:styles>
 </file>

</xml_diff>